<commit_message>
Added UAVPercept to TRM
had forgotten it in last version
</commit_message>
<xml_diff>
--- a/UAVbehavior/TRM/TRM (everything is unified in this document).docx
+++ b/UAVbehavior/TRM/TRM (everything is unified in this document).docx
@@ -1294,6 +1294,122 @@
         <w:t>LocalizationPercept</w:t>
       </w:r>
       <w:proofErr w:type="spellEnd"/>
+    </w:p>
+    <w:p>
+      <w:r>
+        <w:t xml:space="preserve">This class uses the </w:t>
+      </w:r>
+      <w:proofErr w:type="spellStart"/>
+      <w:r>
+        <w:rPr>
+          <w:b/>
+        </w:rPr>
+        <w:t>LocalizationSensor</w:t>
+      </w:r>
+      <w:proofErr w:type="spellEnd"/>
+      <w:r>
+        <w:t xml:space="preserve"> class to generate a usable percept.  The percept provides egocentric distances between the UAV and the two walls, ceiling and floor.</w:t>
+      </w:r>
+      <w:r>
+        <w:t xml:space="preserve"> </w:t>
+      </w:r>
+      <w:r>
+        <w:t xml:space="preserve"> This class</w:t>
+      </w:r>
+      <w:r>
+        <w:t xml:space="preserve"> uses the location vector (from </w:t>
+      </w:r>
+      <w:proofErr w:type="spellStart"/>
+      <w:proofErr w:type="gramStart"/>
+      <w:r>
+        <w:rPr>
+          <w:b/>
+        </w:rPr>
+        <w:t>LocalizationSensor</w:t>
+      </w:r>
+      <w:r>
+        <w:rPr>
+          <w:b/>
+        </w:rPr>
+        <w:t>.</w:t>
+      </w:r>
+      <w:r>
+        <w:rPr>
+          <w:b/>
+        </w:rPr>
+        <w:t>UAVLocation</w:t>
+      </w:r>
+      <w:proofErr w:type="spellEnd"/>
+      <w:r>
+        <w:rPr>
+          <w:b/>
+        </w:rPr>
+        <w:t>(</w:t>
+      </w:r>
+      <w:proofErr w:type="gramEnd"/>
+      <w:r>
+        <w:rPr>
+          <w:b/>
+        </w:rPr>
+        <w:t>)</w:t>
+      </w:r>
+      <w:r>
+        <w:t xml:space="preserve">) to </w:t>
+      </w:r>
+      <w:r>
+        <w:t xml:space="preserve">calculate the locations of the </w:t>
+      </w:r>
+      <w:proofErr w:type="spellStart"/>
+      <w:r>
+        <w:rPr>
+          <w:b/>
+        </w:rPr>
+        <w:t>leftWall</w:t>
+      </w:r>
+      <w:proofErr w:type="spellEnd"/>
+      <w:r>
+        <w:t xml:space="preserve">, </w:t>
+      </w:r>
+      <w:proofErr w:type="spellStart"/>
+      <w:r>
+        <w:rPr>
+          <w:b/>
+        </w:rPr>
+        <w:t>rightWall</w:t>
+      </w:r>
+      <w:proofErr w:type="spellEnd"/>
+      <w:r>
+        <w:t xml:space="preserve">, </w:t>
+      </w:r>
+      <w:r>
+        <w:rPr>
+          <w:b/>
+        </w:rPr>
+        <w:t>ceiling</w:t>
+      </w:r>
+      <w:r>
+        <w:t xml:space="preserve">, and </w:t>
+      </w:r>
+      <w:r>
+        <w:rPr>
+          <w:b/>
+        </w:rPr>
+        <w:t>floor</w:t>
+      </w:r>
+      <w:r>
+        <w:t xml:space="preserve">.  Since these values are egocentric, they change as the UAV moves around.  The values are updated every frame by the </w:t>
+      </w:r>
+      <w:proofErr w:type="gramStart"/>
+      <w:r>
+        <w:t>Update(</w:t>
+      </w:r>
+      <w:proofErr w:type="gramEnd"/>
+      <w:r>
+        <w:t>) method.</w:t>
+      </w:r>
+    </w:p>
+    <w:p>
+      <w:proofErr w:type="spellStart"/>
       <w:r>
         <w:rPr>
           <w:rFonts w:ascii="Consolas" w:hAnsi="Consolas" w:cs="Consolas"/>
@@ -1301,59 +1417,89 @@
           <w:sz w:val="24"/>
           <w:szCs w:val="24"/>
         </w:rPr>
-        <w:t xml:space="preserve"> </w:t>
-      </w:r>
+        <w:t>UAVPerceptSchema</w:t>
+      </w:r>
+      <w:proofErr w:type="spellEnd"/>
     </w:p>
     <w:p>
+      <w:pPr>
+        <w:spacing w:before="240"/>
+      </w:pPr>
       <w:r>
         <w:t xml:space="preserve">This class uses the </w:t>
       </w:r>
+      <w:r>
+        <w:rPr>
+          <w:b/>
+        </w:rPr>
+        <w:t xml:space="preserve">Hokuyo </w:t>
+      </w:r>
+      <w:r>
+        <w:t>sensor</w:t>
+      </w:r>
+      <w:r>
+        <w:rPr>
+          <w:b/>
+        </w:rPr>
+        <w:t xml:space="preserve"> </w:t>
+      </w:r>
+      <w:r>
+        <w:t xml:space="preserve">to generate a usable percept.  It gets the list of UAV vectors </w:t>
+      </w:r>
+      <w:proofErr w:type="gramStart"/>
+      <w:r>
+        <w:t xml:space="preserve">( </w:t>
+      </w:r>
       <w:proofErr w:type="spellStart"/>
       <w:r>
         <w:rPr>
           <w:b/>
         </w:rPr>
-        <w:t>LocalizationSensor</w:t>
+        <w:t>robotsDetected</w:t>
       </w:r>
       <w:proofErr w:type="spellEnd"/>
-      <w:r>
-        <w:t xml:space="preserve"> class to generate a usable percept.  The percept provides egocentric distances between the UAV and the two walls, ceiling and floor.</w:t>
-      </w:r>
-      <w:r>
-        <w:t xml:space="preserve"> </w:t>
-      </w:r>
-      <w:r>
-        <w:t xml:space="preserve"> This class</w:t>
-      </w:r>
-      <w:r>
-        <w:t xml:space="preserve"> uses the location vector (from </w:t>
+      <w:proofErr w:type="gramEnd"/>
+      <w:r>
+        <w:t xml:space="preserve">() ) from </w:t>
+      </w:r>
+      <w:r>
+        <w:rPr>
+          <w:b/>
+        </w:rPr>
+        <w:t>Hokuyo</w:t>
+      </w:r>
+      <w:r>
+        <w:t xml:space="preserve"> then subtracts the UAV’s “self” from the list, resulting in a list of neighboring UAVs.  The vectors in this list are then transformed to be egocentric to –this– UAV.  The new list (</w:t>
       </w:r>
       <w:proofErr w:type="spellStart"/>
+      <w:r>
+        <w:rPr>
+          <w:b/>
+        </w:rPr>
+        <w:t>UAVPercepts</w:t>
+      </w:r>
+      <w:proofErr w:type="spellEnd"/>
+      <w:r>
+        <w:t>)</w:t>
+      </w:r>
+      <w:r>
+        <w:t xml:space="preserve"> will</w:t>
+      </w:r>
+      <w:r>
+        <w:t xml:space="preserve"> be used by behavior and motor schema classes.</w:t>
+      </w:r>
+      <w:r>
+        <w:t xml:space="preserve">  These percepts</w:t>
+      </w:r>
+      <w:r>
+        <w:t xml:space="preserve"> are updated at every frame via the </w:t>
+      </w:r>
       <w:proofErr w:type="gramStart"/>
       <w:r>
         <w:rPr>
           <w:b/>
         </w:rPr>
-        <w:t>LocalizationSensor</w:t>
-      </w:r>
-      <w:r>
-        <w:rPr>
-          <w:b/>
-        </w:rPr>
-        <w:t>.</w:t>
-      </w:r>
-      <w:r>
-        <w:rPr>
-          <w:b/>
-        </w:rPr>
-        <w:t>UAVLocation</w:t>
-      </w:r>
-      <w:proofErr w:type="spellEnd"/>
-      <w:r>
-        <w:rPr>
-          <w:b/>
-        </w:rPr>
-        <w:t>(</w:t>
+        <w:t>Update(</w:t>
       </w:r>
       <w:proofErr w:type="gramEnd"/>
       <w:r>
@@ -1363,58 +1509,7 @@
         <w:t>)</w:t>
       </w:r>
       <w:r>
-        <w:t xml:space="preserve">) to </w:t>
-      </w:r>
-      <w:r>
-        <w:t xml:space="preserve">calculate the locations of the </w:t>
-      </w:r>
-      <w:proofErr w:type="spellStart"/>
-      <w:r>
-        <w:rPr>
-          <w:b/>
-        </w:rPr>
-        <w:t>leftWall</w:t>
-      </w:r>
-      <w:proofErr w:type="spellEnd"/>
-      <w:r>
-        <w:t xml:space="preserve">, </w:t>
-      </w:r>
-      <w:proofErr w:type="spellStart"/>
-      <w:r>
-        <w:rPr>
-          <w:b/>
-        </w:rPr>
-        <w:t>rightWall</w:t>
-      </w:r>
-      <w:proofErr w:type="spellEnd"/>
-      <w:r>
-        <w:t xml:space="preserve">, </w:t>
-      </w:r>
-      <w:r>
-        <w:rPr>
-          <w:b/>
-        </w:rPr>
-        <w:t>ceiling</w:t>
-      </w:r>
-      <w:r>
-        <w:t xml:space="preserve">, and </w:t>
-      </w:r>
-      <w:r>
-        <w:rPr>
-          <w:b/>
-        </w:rPr>
-        <w:t>floor</w:t>
-      </w:r>
-      <w:r>
-        <w:t xml:space="preserve">.  Since these values are egocentric, they change as the UAV moves around.  The values are updated every frame by the </w:t>
-      </w:r>
-      <w:proofErr w:type="gramStart"/>
-      <w:r>
-        <w:t>Update(</w:t>
-      </w:r>
-      <w:proofErr w:type="gramEnd"/>
-      <w:r>
-        <w:t>) method.</w:t>
+        <w:t xml:space="preserve"> method.</w:t>
       </w:r>
     </w:p>
     <w:p/>
@@ -1553,7 +1648,11 @@
         <w:t xml:space="preserve"> </w:t>
       </w:r>
       <w:r>
-        <w:t xml:space="preserve">that represents the motor response.  Although the vector is 3 dimensional, the Z component will always remain 0 in our system since the UAV must stay in the plane of the Hokuyo.  For each motor schema except </w:t>
+        <w:t xml:space="preserve">that represents the motor response.  Although the vector is 3 dimensional, the Z component will always remain 0 in our system since the UAV must stay in the plane </w:t>
+      </w:r>
+      <w:r>
+        <w:lastRenderedPageBreak/>
+        <w:t xml:space="preserve">of the Hokuyo.  For each motor schema except </w:t>
       </w:r>
       <w:r>
         <w:rPr>
@@ -1683,11 +1782,7 @@
       </w:r>
       <w:proofErr w:type="spellEnd"/>
       <w:r>
-        <w:t xml:space="preserve"> </w:t>
-      </w:r>
-      <w:r>
-        <w:lastRenderedPageBreak/>
-        <w:t xml:space="preserve">which scales the response vector.  Note: </w:t>
+        <w:t xml:space="preserve"> which scales the response vector.  Note: </w:t>
       </w:r>
       <w:proofErr w:type="spellStart"/>
       <w:r>
@@ -2218,6 +2313,7 @@
     </w:p>
     <w:p>
       <w:r>
+        <w:lastRenderedPageBreak/>
         <w:t>This motor schema is used for avoiding crowds.  Behavior class that uses this motor schema is:</w:t>
       </w:r>
       <w:r>
@@ -2238,9 +2334,6 @@
         <w:t xml:space="preserve">. </w:t>
       </w:r>
     </w:p>
-    <w:p/>
-    <w:p/>
-    <w:p/>
     <w:p>
       <w:pPr>
         <w:rPr>
@@ -2257,7 +2350,6 @@
           <w:sz w:val="24"/>
           <w:szCs w:val="19"/>
         </w:rPr>
-        <w:lastRenderedPageBreak/>
         <w:t>Rand2D</w:t>
       </w:r>
       <w:r>
@@ -2566,22 +2658,6 @@
     <w:p>
       <w:pPr>
         <w:pStyle w:val="ListParagraph"/>
-        <w:rPr>
-          <w:b/>
-        </w:rPr>
-      </w:pPr>
-    </w:p>
-    <w:p>
-      <w:pPr>
-        <w:pStyle w:val="ListParagraph"/>
-        <w:rPr>
-          <w:b/>
-        </w:rPr>
-      </w:pPr>
-    </w:p>
-    <w:p>
-      <w:pPr>
-        <w:pStyle w:val="ListParagraph"/>
       </w:pPr>
     </w:p>
     <w:p>
@@ -2785,7 +2861,6 @@
           <w:sz w:val="24"/>
           <w:szCs w:val="19"/>
         </w:rPr>
-        <w:lastRenderedPageBreak/>
         <w:t>HoldCenter</w:t>
       </w:r>
       <w:proofErr w:type="spellEnd"/>
@@ -3248,34 +3323,64 @@
         <w:t>:  this is the UAV position to be avoided, with just x and y; z=0.</w:t>
       </w:r>
     </w:p>
-    <w:p/>
     <w:p>
       <w:pPr>
-        <w:rPr>
-          <w:b/>
-          <w:sz w:val="32"/>
-        </w:rPr>
-      </w:pPr>
-      <w:r>
         <w:rPr>
           <w:rFonts w:ascii="Consolas" w:hAnsi="Consolas" w:cs="Consolas"/>
           <w:color w:val="2B91AF"/>
           <w:sz w:val="24"/>
           <w:szCs w:val="19"/>
         </w:rPr>
-        <w:t>ThreateningRand2D</w:t>
-      </w:r>
-      <w:r>
+      </w:pPr>
+    </w:p>
+    <w:p>
+      <w:pPr>
         <w:rPr>
           <w:rFonts w:ascii="Consolas" w:hAnsi="Consolas" w:cs="Consolas"/>
           <w:color w:val="2B91AF"/>
           <w:sz w:val="24"/>
           <w:szCs w:val="19"/>
         </w:rPr>
-        <w:t xml:space="preserve"> </w:t>
-      </w:r>
+      </w:pPr>
     </w:p>
     <w:p>
+      <w:pPr>
+        <w:rPr>
+          <w:rFonts w:ascii="Consolas" w:hAnsi="Consolas" w:cs="Consolas"/>
+          <w:color w:val="2B91AF"/>
+          <w:sz w:val="24"/>
+          <w:szCs w:val="19"/>
+        </w:rPr>
+      </w:pPr>
+    </w:p>
+    <w:p>
+      <w:pPr>
+        <w:rPr>
+          <w:b/>
+          <w:sz w:val="32"/>
+        </w:rPr>
+      </w:pPr>
+      <w:r>
+        <w:rPr>
+          <w:rFonts w:ascii="Consolas" w:hAnsi="Consolas" w:cs="Consolas"/>
+          <w:color w:val="2B91AF"/>
+          <w:sz w:val="24"/>
+          <w:szCs w:val="19"/>
+        </w:rPr>
+        <w:lastRenderedPageBreak/>
+        <w:t>ThreateningRand2D</w:t>
+      </w:r>
+      <w:r>
+        <w:rPr>
+          <w:rFonts w:ascii="Consolas" w:hAnsi="Consolas" w:cs="Consolas"/>
+          <w:color w:val="2B91AF"/>
+          <w:sz w:val="24"/>
+          <w:szCs w:val="19"/>
+        </w:rPr>
+        <w:t xml:space="preserve"> </w:t>
+      </w:r>
+    </w:p>
+    <w:p>
       <w:r>
         <w:t xml:space="preserve">This behavior causes the UAV to make sudden random movements in an attempt to “scare off” an approaching crowd.  It uses a </w:t>
       </w:r>
@@ -3289,11 +3394,7 @@
         <w:t xml:space="preserve"> MS</w:t>
       </w:r>
       <w:r>
-        <w:t xml:space="preserve"> to provide the p-field that causes it to fly erratically.  It passes </w:t>
-      </w:r>
-      <w:r>
-        <w:lastRenderedPageBreak/>
-        <w:t xml:space="preserve">to </w:t>
+        <w:t xml:space="preserve"> to provide the p-field that causes it to fly erratically.  It passes to </w:t>
       </w:r>
       <w:r>
         <w:rPr>
@@ -3409,6 +3510,61 @@
     </w:p>
     <w:p>
       <w:pPr>
+        <w:pStyle w:val="ListParagraph"/>
+      </w:pPr>
+    </w:p>
+    <w:p>
+      <w:pPr>
+        <w:pStyle w:val="ListParagraph"/>
+      </w:pPr>
+    </w:p>
+    <w:p>
+      <w:pPr>
+        <w:pStyle w:val="ListParagraph"/>
+      </w:pPr>
+    </w:p>
+    <w:p>
+      <w:pPr>
+        <w:pStyle w:val="ListParagraph"/>
+      </w:pPr>
+    </w:p>
+    <w:p>
+      <w:pPr>
+        <w:pStyle w:val="ListParagraph"/>
+      </w:pPr>
+    </w:p>
+    <w:p>
+      <w:pPr>
+        <w:pStyle w:val="ListParagraph"/>
+      </w:pPr>
+    </w:p>
+    <w:p>
+      <w:pPr>
+        <w:pStyle w:val="ListParagraph"/>
+      </w:pPr>
+    </w:p>
+    <w:p>
+      <w:pPr>
+        <w:pStyle w:val="ListParagraph"/>
+      </w:pPr>
+    </w:p>
+    <w:p>
+      <w:pPr>
+        <w:pStyle w:val="ListParagraph"/>
+      </w:pPr>
+    </w:p>
+    <w:p>
+      <w:pPr>
+        <w:pStyle w:val="ListParagraph"/>
+      </w:pPr>
+    </w:p>
+    <w:p>
+      <w:pPr>
+        <w:pStyle w:val="ListParagraph"/>
+      </w:pPr>
+    </w:p>
+    <w:p>
+      <w:pPr>
         <w:pStyle w:val="Heading1"/>
         <w:jc w:val="center"/>
       </w:pPr>
@@ -3453,6 +3609,7 @@
       </w:pPr>
       <w:r>
         <w:rPr>
+          <w:noProof/>
           <w:sz w:val="32"/>
         </w:rPr>
         <w:drawing>
@@ -5241,11 +5398,16 @@
         <w:rPr>
           <w:b/>
         </w:rPr>
-        <w:t>HoldCenter</w:t>
+        <w:t>HoldCente</w:t>
+      </w:r>
+      <w:r>
+        <w:rPr>
+          <w:b/>
+        </w:rPr>
+        <w:t>r</w:t>
       </w:r>
       <w:proofErr w:type="spellEnd"/>
     </w:p>
-    <w:p/>
     <w:p>
       <w:pPr>
         <w:rPr>
@@ -5262,6 +5424,7 @@
           <w:sz w:val="24"/>
           <w:szCs w:val="19"/>
         </w:rPr>
+        <w:lastRenderedPageBreak/>
         <w:t>Approaching</w:t>
       </w:r>
       <w:r>
@@ -5284,6 +5447,7 @@
       </w:pPr>
       <w:r>
         <w:rPr>
+          <w:noProof/>
           <w:sz w:val="32"/>
         </w:rPr>
         <w:drawing>
@@ -7109,7 +7273,6 @@
     </w:p>
     <w:p>
       <w:r>
-        <w:lastRenderedPageBreak/>
         <w:t xml:space="preserve">This strategic behavior directs the UAV to descend to eye level and follow the closest crowd.  This is maintained by potential fields created in its child behaviors.  This behavior is released when a crowd comes within </w:t>
       </w:r>
       <w:proofErr w:type="spellStart"/>
@@ -7283,6 +7446,7 @@
       </w:pPr>
       <w:r>
         <w:rPr>
+          <w:noProof/>
           <w:sz w:val="32"/>
         </w:rPr>
         <w:drawing>
@@ -9509,15 +9673,7 @@
         <w:t>This strategic behavior directs the UAV to descend to eye level, follow the closest crowd,</w:t>
       </w:r>
       <w:r>
-        <w:t xml:space="preserve"> and fly </w:t>
-      </w:r>
-      <w:proofErr w:type="gramStart"/>
-      <w:r>
-        <w:t>erratically</w:t>
-      </w:r>
-      <w:proofErr w:type="gramEnd"/>
-      <w:r>
-        <w:t xml:space="preserve"> in order to scare away an approaching crowd.  This is maintained by potential fields created in its child behaviors.  This behavior is released when a crowd comes within </w:t>
+        <w:t xml:space="preserve"> and fly erratically in order to scare away an approaching crowd.  This is maintained by potential fields created in its child behaviors.  This behavior is released when a crowd comes within </w:t>
       </w:r>
       <w:proofErr w:type="spellStart"/>
       <w:r>
@@ -9639,16 +9795,12 @@
         <w:t>ThreateningRand2D</w:t>
       </w:r>
       <w:r>
-        <w:t>: use the single closest crowd as its point of strongest movement</w:t>
+        <w:t>: use the single closest crowd as its point of strongest movemen</w:t>
+      </w:r>
+      <w:r>
+        <w:t>t</w:t>
       </w:r>
     </w:p>
-    <w:p/>
-    <w:p/>
-    <w:p/>
-    <w:p/>
-    <w:p/>
-    <w:p/>
-    <w:p/>
     <w:p>
       <w:pPr>
         <w:rPr>
@@ -9687,6 +9839,7 @@
       </w:pPr>
       <w:r>
         <w:rPr>
+          <w:noProof/>
           <w:sz w:val="32"/>
         </w:rPr>
         <w:drawing>
@@ -13828,6 +13981,7 @@
   <w:style w:type="character" w:default="1" w:styleId="DefaultParagraphFont">
     <w:name w:val="Default Paragraph Font"/>
     <w:uiPriority w:val="1"/>
+    <w:semiHidden/>
     <w:unhideWhenUsed/>
   </w:style>
   <w:style w:type="table" w:default="1" w:styleId="TableNormal">

</xml_diff>